<commit_message>
Añadida nueva actividad para infantil ahora tenemos 5 y 5
</commit_message>
<xml_diff>
--- a/01 Análisis aplicaciones educación.docx
+++ b/01 Análisis aplicaciones educación.docx
@@ -979,6 +979,137 @@
     </w:p>
     <w:p>
       <w:pPr>
+        <w:jc w:val="both"/>
+        <w:rPr>
+          <w:b/>
+        </w:rPr>
+      </w:pPr>
+      <w:r>
+        <w:rPr>
+          <w:b/>
+        </w:rPr>
+        <w:t>Aplicación 4. Doki y los alimentos.</w:t>
+      </w:r>
+    </w:p>
+    <w:p>
+      <w:pPr>
+        <w:jc w:val="both"/>
+      </w:pPr>
+      <w:r>
+        <w:rPr>
+          <w:b/>
+        </w:rPr>
+        <w:tab/>
+      </w:r>
+      <w:r>
+        <w:t>Se trata de una aplicación donde hay que organizar y clasificar los alimentos en la pirámide. Se empieza desde la base de la pirámide hasta la cúspide indicando así la importancia de los niveles de abajo.</w:t>
+      </w:r>
+    </w:p>
+    <w:p>
+      <w:pPr>
+        <w:jc w:val="both"/>
+      </w:pPr>
+      <w:r>
+        <w:tab/>
+        <w:t>Podemos observar que la interacción es sencilla, simplemente hay que hacer “clic” con el ratón en los alimentos que contienen almidón. La aplicación lee el nombre del alimento cuando el ratón se pone encima del mismo.</w:t>
+      </w:r>
+    </w:p>
+    <w:p>
+      <w:pPr>
+        <w:jc w:val="both"/>
+      </w:pPr>
+      <w:r>
+        <w:tab/>
+        <w:t>Un aspecto muy importante es que no hay que saber de antemano qué alimento contiene almidón, pues en la pirámide se encuentran las sombras de los alimentos. De esta forma, el niño no se frustra al no saber que alimentos contienen almidón y no responde aleatoriamente.</w:t>
+      </w:r>
+    </w:p>
+    <w:p>
+      <w:pPr>
+        <w:jc w:val="center"/>
+      </w:pPr>
+      <w:r>
+        <w:rPr>
+          <w:noProof/>
+          <w:lang w:eastAsia="es-ES"/>
+        </w:rPr>
+        <w:drawing>
+          <wp:inline distT="0" distB="0" distL="0" distR="0">
+            <wp:extent cx="3288030" cy="2139425"/>
+            <wp:effectExtent l="0" t="0" r="7620" b="0"/>
+            <wp:docPr id="18" name="Imagen 18"/>
+            <wp:cNvGraphicFramePr>
+              <a:graphicFrameLocks xmlns:a="http://schemas.openxmlformats.org/drawingml/2006/main" noChangeAspect="1"/>
+            </wp:cNvGraphicFramePr>
+            <a:graphic xmlns:a="http://schemas.openxmlformats.org/drawingml/2006/main">
+              <a:graphicData uri="http://schemas.openxmlformats.org/drawingml/2006/picture">
+                <pic:pic xmlns:pic="http://schemas.openxmlformats.org/drawingml/2006/picture">
+                  <pic:nvPicPr>
+                    <pic:cNvPr id="0" name="Picture 2"/>
+                    <pic:cNvPicPr>
+                      <a:picLocks noChangeAspect="1" noChangeArrowheads="1"/>
+                    </pic:cNvPicPr>
+                  </pic:nvPicPr>
+                  <pic:blipFill>
+                    <a:blip r:embed="rId16">
+                      <a:extLst>
+                        <a:ext uri="{28A0092B-C50C-407E-A947-70E740481C1C}">
+                          <a14:useLocalDpi xmlns:a14="http://schemas.microsoft.com/office/drawing/2010/main" val="0"/>
+                        </a:ext>
+                      </a:extLst>
+                    </a:blip>
+                    <a:srcRect/>
+                    <a:stretch>
+                      <a:fillRect/>
+                    </a:stretch>
+                  </pic:blipFill>
+                  <pic:spPr bwMode="auto">
+                    <a:xfrm>
+                      <a:off x="0" y="0"/>
+                      <a:ext cx="3294688" cy="2143757"/>
+                    </a:xfrm>
+                    <a:prstGeom prst="rect">
+                      <a:avLst/>
+                    </a:prstGeom>
+                    <a:noFill/>
+                    <a:ln>
+                      <a:noFill/>
+                    </a:ln>
+                  </pic:spPr>
+                </pic:pic>
+              </a:graphicData>
+            </a:graphic>
+          </wp:inline>
+        </w:drawing>
+      </w:r>
+    </w:p>
+    <w:p>
+      <w:pPr>
+        <w:jc w:val="both"/>
+      </w:pPr>
+      <w:r>
+        <w:lastRenderedPageBreak/>
+        <w:tab/>
+      </w:r>
+      <w:r>
+        <w:t xml:space="preserve">Al finalizar la actividad, la aplicación explica </w:t>
+      </w:r>
+      <w:r>
+        <w:t>el grupo de alimentos en cuestión combinando texto y lectura del mismo, además mantiene las imágenes para asociar los alimentos a su grupo en todo momento.</w:t>
+      </w:r>
+    </w:p>
+    <w:p>
+      <w:pPr>
+        <w:jc w:val="both"/>
+      </w:pPr>
+      <w:r>
+        <w:tab/>
+        <w:t>Nótese nuevamente los nombres amistosos como Doki y la inclusión de un compañero durante toda la actividad que es el perro Doki. Aunque en esta aplicación no toma tanto protagonismo como el búho de la anterior.</w:t>
+      </w:r>
+      <w:bookmarkStart w:id="0" w:name="_GoBack"/>
+      <w:bookmarkEnd w:id="0"/>
+    </w:p>
+    <w:p>
+      <w:pPr>
         <w:rPr>
           <w:b/>
           <w:sz w:val="36"/>
@@ -1068,7 +1199,7 @@
                     </pic:cNvPicPr>
                   </pic:nvPicPr>
                   <pic:blipFill>
-                    <a:blip r:embed="rId16" cstate="print">
+                    <a:blip r:embed="rId17" cstate="print">
                       <a:extLst>
                         <a:ext uri="{28A0092B-C50C-407E-A947-70E740481C1C}">
                           <a14:useLocalDpi xmlns:a14="http://schemas.microsoft.com/office/drawing/2010/main" val="0"/>
@@ -1164,6 +1295,7 @@
         <w:jc w:val="both"/>
       </w:pPr>
       <w:r>
+        <w:lastRenderedPageBreak/>
         <w:tab/>
         <w:t>Respecto a la aplicación anterior de primaria, en esta aplicación destaca la ausencia de voz y una presentación mejorable</w:t>
       </w:r>
@@ -1201,7 +1333,7 @@
                     </pic:cNvPicPr>
                   </pic:nvPicPr>
                   <pic:blipFill>
-                    <a:blip r:embed="rId17">
+                    <a:blip r:embed="rId18">
                       <a:extLst>
                         <a:ext uri="{28A0092B-C50C-407E-A947-70E740481C1C}">
                           <a14:useLocalDpi xmlns:a14="http://schemas.microsoft.com/office/drawing/2010/main" val="0"/>
@@ -1264,7 +1396,6 @@
           <w:noProof/>
           <w:lang w:eastAsia="es-ES"/>
         </w:rPr>
-        <w:lastRenderedPageBreak/>
         <w:drawing>
           <wp:inline distT="0" distB="0" distL="0" distR="0">
             <wp:extent cx="4064200" cy="2106778"/>
@@ -1283,7 +1414,7 @@
                     </pic:cNvPicPr>
                   </pic:nvPicPr>
                   <pic:blipFill>
-                    <a:blip r:embed="rId18" cstate="print">
+                    <a:blip r:embed="rId19" cstate="print">
                       <a:extLst>
                         <a:ext uri="{28A0092B-C50C-407E-A947-70E740481C1C}">
                           <a14:useLocalDpi xmlns:a14="http://schemas.microsoft.com/office/drawing/2010/main" val="0"/>
@@ -1362,6 +1493,7 @@
         <w:rPr>
           <w:b/>
         </w:rPr>
+        <w:lastRenderedPageBreak/>
         <w:tab/>
       </w:r>
       <w:r>
@@ -1395,7 +1527,7 @@
                     </pic:cNvPicPr>
                   </pic:nvPicPr>
                   <pic:blipFill>
-                    <a:blip r:embed="rId19">
+                    <a:blip r:embed="rId20">
                       <a:extLst>
                         <a:ext uri="{28A0092B-C50C-407E-A947-70E740481C1C}">
                           <a14:useLocalDpi xmlns:a14="http://schemas.microsoft.com/office/drawing/2010/main" val="0"/>
@@ -1448,7 +1580,6 @@
         <w:jc w:val="both"/>
       </w:pPr>
       <w:r>
-        <w:lastRenderedPageBreak/>
         <w:t>Un pequeño problema se puede encontrar en las instrucción, que pese a ser muy escuetas y claras, la fuente es de escaso tamaño y poco “familiar” para el niño, pues es una fuente seria.</w:t>
       </w:r>
     </w:p>
@@ -1581,6 +1712,7 @@
           <w:noProof/>
           <w:lang w:eastAsia="es-ES"/>
         </w:rPr>
+        <w:lastRenderedPageBreak/>
         <w:drawing>
           <wp:inline distT="0" distB="0" distL="0" distR="0">
             <wp:extent cx="3367954" cy="2981325"/>
@@ -1599,7 +1731,7 @@
                     </pic:cNvPicPr>
                   </pic:nvPicPr>
                   <pic:blipFill>
-                    <a:blip r:embed="rId20">
+                    <a:blip r:embed="rId21">
                       <a:extLst>
                         <a:ext uri="{28A0092B-C50C-407E-A947-70E740481C1C}">
                           <a14:useLocalDpi xmlns:a14="http://schemas.microsoft.com/office/drawing/2010/main" val="0"/>
@@ -1749,7 +1881,6 @@
           <w:noProof/>
           <w:lang w:eastAsia="es-ES"/>
         </w:rPr>
-        <w:lastRenderedPageBreak/>
         <w:drawing>
           <wp:inline distT="0" distB="0" distL="0" distR="0" wp14:anchorId="7EE72417" wp14:editId="7E258ED2">
             <wp:extent cx="3752850" cy="2442331"/>
@@ -1766,7 +1897,7 @@
                     <pic:cNvPicPr/>
                   </pic:nvPicPr>
                   <pic:blipFill rotWithShape="1">
-                    <a:blip r:embed="rId21"/>
+                    <a:blip r:embed="rId22"/>
                     <a:srcRect l="25752" t="20393" r="18686" b="15289"/>
                     <a:stretch/>
                   </pic:blipFill>
@@ -1831,6 +1962,7 @@
         <w:jc w:val="both"/>
       </w:pPr>
       <w:r>
+        <w:lastRenderedPageBreak/>
         <w:t>L</w:t>
       </w:r>
       <w:r>
@@ -1901,7 +2033,7 @@
                     <pic:cNvPicPr/>
                   </pic:nvPicPr>
                   <pic:blipFill rotWithShape="1">
-                    <a:blip r:embed="rId22"/>
+                    <a:blip r:embed="rId23"/>
                     <a:srcRect l="25929" t="19766" r="18686" b="16231"/>
                     <a:stretch/>
                   </pic:blipFill>
@@ -2015,7 +2147,6 @@
         <w:jc w:val="both"/>
       </w:pPr>
       <w:r>
-        <w:lastRenderedPageBreak/>
         <w:t>División del menú en tutor y alumno para proporcionar un acceso diferente a cada uno de ellos y, por c</w:t>
       </w:r>
       <w:r>
@@ -2085,8 +2216,6 @@
       <w:r>
         <w:t>ción en la aplicación educativa, aunque el teclado puede emplearse para personas con problemas de accesibilidad.</w:t>
       </w:r>
-      <w:bookmarkStart w:id="0" w:name="_GoBack"/>
-      <w:bookmarkEnd w:id="0"/>
     </w:p>
     <w:p>
       <w:pPr>
@@ -2343,7 +2472,7 @@
       <w:pPr>
         <w:jc w:val="both"/>
       </w:pPr>
-      <w:hyperlink r:id="rId23" w:history="1">
+      <w:hyperlink r:id="rId24" w:history="1">
         <w:r>
           <w:rPr>
             <w:rStyle w:val="Hipervnculo"/>
@@ -2373,7 +2502,7 @@
           <w:rStyle w:val="Hipervnculo"/>
         </w:rPr>
       </w:pPr>
-      <w:hyperlink r:id="rId24" w:history="1">
+      <w:hyperlink r:id="rId25" w:history="1">
         <w:r>
           <w:rPr>
             <w:rStyle w:val="Hipervnculo"/>
@@ -2387,6 +2516,7 @@
         <w:jc w:val="both"/>
       </w:pPr>
       <w:r>
+        <w:lastRenderedPageBreak/>
         <w:t>Aplicación</w:t>
       </w:r>
       <w:r>
@@ -2400,7 +2530,7 @@
       <w:pPr>
         <w:jc w:val="both"/>
       </w:pPr>
-      <w:hyperlink r:id="rId25" w:history="1">
+      <w:hyperlink r:id="rId26" w:history="1">
         <w:r>
           <w:rPr>
             <w:rStyle w:val="Hipervnculo"/>
@@ -2438,7 +2568,7 @@
           <w:rStyle w:val="Hipervnculo"/>
         </w:rPr>
       </w:pPr>
-      <w:hyperlink r:id="rId26" w:history="1">
+      <w:hyperlink r:id="rId27" w:history="1">
         <w:r>
           <w:rPr>
             <w:rStyle w:val="Hipervnculo"/>
@@ -2486,7 +2616,7 @@
       <w:pPr>
         <w:jc w:val="both"/>
       </w:pPr>
-      <w:hyperlink r:id="rId27" w:history="1">
+      <w:hyperlink r:id="rId28" w:history="1">
         <w:r>
           <w:rPr>
             <w:rStyle w:val="Hipervnculo"/>
@@ -2513,7 +2643,7 @@
       <w:pPr>
         <w:jc w:val="both"/>
       </w:pPr>
-      <w:hyperlink r:id="rId28" w:history="1">
+      <w:hyperlink r:id="rId29" w:history="1">
         <w:r>
           <w:rPr>
             <w:rStyle w:val="Hipervnculo"/>
@@ -2537,7 +2667,7 @@
       </w:r>
     </w:p>
     <w:p>
-      <w:hyperlink r:id="rId29" w:history="1">
+      <w:hyperlink r:id="rId30" w:history="1">
         <w:r>
           <w:rPr>
             <w:rStyle w:val="Hipervnculo"/>
@@ -3521,7 +3651,7 @@
 </file>
 
 <file path=customXml/itemProps1.xml><?xml version="1.0" encoding="utf-8"?>
-<ds:datastoreItem xmlns:ds="http://schemas.openxmlformats.org/officeDocument/2006/customXml" ds:itemID="{AABA0581-0709-453A-9B96-09B2F4E84737}">
+<ds:datastoreItem xmlns:ds="http://schemas.openxmlformats.org/officeDocument/2006/customXml" ds:itemID="{878EB624-CA9F-4217-9DD9-5A026F50D0EC}">
   <ds:schemaRefs>
     <ds:schemaRef ds:uri="http://schemas.openxmlformats.org/officeDocument/2006/bibliography"/>
   </ds:schemaRefs>

</xml_diff>